<commit_message>
ppt versão 2 EN
</commit_message>
<xml_diff>
--- a/Trabalho_Pratico/Fase_2/RelatorioNG.docx
+++ b/Trabalho_Pratico/Fase_2/RelatorioNG.docx
@@ -976,7 +976,7 @@
           <w:sz w:val="20"/>
           <w:szCs w:val="20"/>
         </w:rPr>
-        <w:t>o</w:t>
+        <w:t>o de consumo energ</w:t>
       </w:r>
       <w:r>
         <w:rPr>
@@ -984,7 +984,7 @@
           <w:sz w:val="20"/>
           <w:szCs w:val="20"/>
         </w:rPr>
-        <w:t xml:space="preserve"> de consumo energ</w:t>
+        <w:t>é</w:t>
       </w:r>
       <w:r>
         <w:rPr>
@@ -992,29 +992,21 @@
           <w:sz w:val="20"/>
           <w:szCs w:val="20"/>
         </w:rPr>
-        <w:t>é</w:t>
-      </w:r>
-      <w:r>
+        <w:t>tico</w:t>
+      </w:r>
+    </w:p>
+    <w:p>
+      <w:pPr>
+        <w:autoSpaceDE w:val="0"/>
+        <w:autoSpaceDN w:val="0"/>
+        <w:adjustRightInd w:val="0"/>
+        <w:spacing w:after="0" w:line="240" w:lineRule="auto"/>
+        <w:jc w:val="both"/>
         <w:rPr>
           <w:rFonts w:ascii="NimbusRomNo9L-ReguItal" w:eastAsia="NimbusRomNo9L-ReguItal" w:cs="NimbusRomNo9L-ReguItal"/>
           <w:sz w:val="20"/>
           <w:szCs w:val="20"/>
         </w:rPr>
-        <w:t>tico</w:t>
-      </w:r>
-    </w:p>
-    <w:p>
-      <w:pPr>
-        <w:autoSpaceDE w:val="0"/>
-        <w:autoSpaceDN w:val="0"/>
-        <w:adjustRightInd w:val="0"/>
-        <w:spacing w:after="0" w:line="240" w:lineRule="auto"/>
-        <w:jc w:val="both"/>
-        <w:rPr>
-          <w:rFonts w:ascii="NimbusRomNo9L-ReguItal" w:eastAsia="NimbusRomNo9L-ReguItal" w:cs="NimbusRomNo9L-ReguItal"/>
-          <w:sz w:val="20"/>
-          <w:szCs w:val="20"/>
-        </w:rPr>
       </w:pPr>
     </w:p>
     <w:p>
@@ -1076,19 +1068,7 @@
         <w:rPr>
           <w:highlight w:val="yellow"/>
         </w:rPr>
-        <w:t>Is</w:t>
-      </w:r>
-      <w:r>
-        <w:rPr>
-          <w:highlight w:val="yellow"/>
-        </w:rPr>
-        <w:t>t</w:t>
-      </w:r>
-      <w:r>
-        <w:rPr>
-          <w:highlight w:val="yellow"/>
-        </w:rPr>
-        <w:t>o permite</w:t>
+        <w:t>Isto permite</w:t>
       </w:r>
       <w:r>
         <w:t xml:space="preserve"> compreender </w:t>
@@ -1163,291 +1143,288 @@
         <w:rPr>
           <w:highlight w:val="yellow"/>
         </w:rPr>
-        <w:t>difere no conjunto de trein</w:t>
-      </w:r>
-      <w:r>
-        <w:rPr>
-          <w:highlight w:val="yellow"/>
-        </w:rPr>
+        <w:t>difere no conjunto de treino, numa proporção aproximada de 40/60</w:t>
+      </w:r>
+      <w:r>
+        <w:t xml:space="preserve">. </w:t>
+      </w:r>
+      <w:r>
+        <w:rPr>
+          <w:highlight w:val="yellow"/>
+        </w:rPr>
+        <w:t>Assim</w:t>
+      </w:r>
+      <w:r>
+        <w:t xml:space="preserve">, o uso de técnicas de </w:t>
+      </w:r>
+      <w:proofErr w:type="spellStart"/>
+      <w:r>
+        <w:rPr>
+          <w:i/>
+          <w:iCs/>
+        </w:rPr>
+        <w:t>oversampling</w:t>
+      </w:r>
+      <w:proofErr w:type="spellEnd"/>
+      <w:r>
+        <w:t xml:space="preserve"> e </w:t>
+      </w:r>
+      <w:proofErr w:type="spellStart"/>
+      <w:r>
+        <w:rPr>
+          <w:i/>
+          <w:iCs/>
+        </w:rPr>
+        <w:t>undersampling</w:t>
+      </w:r>
+      <w:proofErr w:type="spellEnd"/>
+      <w:r>
+        <w:t xml:space="preserve"> pode ser aplicado sem prejudicar a performance do algoritmo </w:t>
+      </w:r>
+      <w:proofErr w:type="spellStart"/>
+      <w:r>
+        <w:rPr>
+          <w:i/>
+          <w:iCs/>
+        </w:rPr>
+        <w:t>Random</w:t>
+      </w:r>
+      <w:proofErr w:type="spellEnd"/>
+      <w:r>
+        <w:rPr>
+          <w:i/>
+          <w:iCs/>
+        </w:rPr>
+        <w:t xml:space="preserve"> </w:t>
+      </w:r>
+      <w:proofErr w:type="spellStart"/>
+      <w:r>
+        <w:rPr>
+          <w:i/>
+          <w:iCs/>
+        </w:rPr>
+        <w:t>Forest</w:t>
+      </w:r>
+      <w:proofErr w:type="spellEnd"/>
+      <w:r>
+        <w:t>.</w:t>
+      </w:r>
+    </w:p>
+    <w:p>
+      <w:pPr>
+        <w:autoSpaceDE w:val="0"/>
+        <w:autoSpaceDN w:val="0"/>
+        <w:adjustRightInd w:val="0"/>
+        <w:spacing w:after="0" w:line="240" w:lineRule="auto"/>
+        <w:jc w:val="both"/>
+      </w:pPr>
+    </w:p>
+    <w:p>
+      <w:pPr>
+        <w:autoSpaceDE w:val="0"/>
+        <w:autoSpaceDN w:val="0"/>
+        <w:adjustRightInd w:val="0"/>
+        <w:spacing w:after="0" w:line="240" w:lineRule="auto"/>
+        <w:jc w:val="both"/>
+      </w:pPr>
+      <w:r>
+        <w:t xml:space="preserve">Em contrapartida, na previsão do consumo energético, considerando </w:t>
+      </w:r>
+      <w:r>
+        <w:rPr>
+          <w:highlight w:val="yellow"/>
+        </w:rPr>
+        <w:t>o atributo das condições meteorológicas como classe, surge um novo problema</w:t>
+      </w:r>
+      <w:r>
+        <w:t xml:space="preserve">, onde </w:t>
+      </w:r>
+      <w:r>
+        <w:rPr>
+          <w:highlight w:val="yellow"/>
+        </w:rPr>
+        <w:t>algumas</w:t>
+      </w:r>
+      <w:r>
+        <w:t xml:space="preserve"> condições meteorológicas são muito mais frequentes </w:t>
+      </w:r>
+      <w:r>
+        <w:rPr>
+          <w:highlight w:val="yellow"/>
+        </w:rPr>
+        <w:t>do que</w:t>
+      </w:r>
+      <w:r>
+        <w:t xml:space="preserve"> outras. </w:t>
+      </w:r>
+      <w:r>
+        <w:rPr>
+          <w:highlight w:val="yellow"/>
+        </w:rPr>
+        <w:t>Nesse sentido</w:t>
+      </w:r>
+      <w:r>
+        <w:t xml:space="preserve">, uma solução a adotar </w:t>
+      </w:r>
+      <w:r>
+        <w:rPr>
+          <w:highlight w:val="yellow"/>
+        </w:rPr>
+        <w:t>seria</w:t>
+      </w:r>
+      <w:r>
+        <w:t xml:space="preserve"> comparar o desempenho entre um algoritmo </w:t>
+      </w:r>
+      <w:proofErr w:type="spellStart"/>
+      <w:r>
+        <w:t>regressor</w:t>
+      </w:r>
+      <w:proofErr w:type="spellEnd"/>
+      <w:r>
+        <w:t xml:space="preserve"> </w:t>
+      </w:r>
+      <w:proofErr w:type="spellStart"/>
+      <w:r>
+        <w:rPr>
+          <w:i/>
+          <w:iCs/>
+        </w:rPr>
+        <w:t>Random</w:t>
+      </w:r>
+      <w:proofErr w:type="spellEnd"/>
+      <w:r>
+        <w:rPr>
+          <w:i/>
+          <w:iCs/>
+        </w:rPr>
+        <w:t xml:space="preserve"> </w:t>
+      </w:r>
+      <w:proofErr w:type="spellStart"/>
+      <w:r>
+        <w:rPr>
+          <w:i/>
+          <w:iCs/>
+        </w:rPr>
+        <w:t>Forest</w:t>
+      </w:r>
+      <w:proofErr w:type="spellEnd"/>
+      <w:r>
+        <w:t xml:space="preserve"> </w:t>
+      </w:r>
+      <w:r>
+        <w:rPr>
+          <w:highlight w:val="yellow"/>
+        </w:rPr>
+        <w:t>e uma</w:t>
+      </w:r>
+      <w:r>
+        <w:t xml:space="preserve"> abordagem </w:t>
+      </w:r>
+      <w:proofErr w:type="spellStart"/>
+      <w:r>
+        <w:rPr>
+          <w:i/>
+          <w:iCs/>
+        </w:rPr>
+        <w:t>One-vs-All</w:t>
+      </w:r>
+      <w:proofErr w:type="spellEnd"/>
+      <w:r>
+        <w:t xml:space="preserve"> (ou </w:t>
+      </w:r>
+      <w:proofErr w:type="spellStart"/>
+      <w:r>
+        <w:rPr>
+          <w:i/>
+          <w:iCs/>
+        </w:rPr>
+        <w:t>One-vs-Rest</w:t>
+      </w:r>
+      <w:proofErr w:type="spellEnd"/>
+      <w:r>
+        <w:t xml:space="preserve">). A segunda </w:t>
+      </w:r>
+      <w:r>
+        <w:rPr>
+          <w:highlight w:val="yellow"/>
+        </w:rPr>
+        <w:t>opção</w:t>
+      </w:r>
+      <w:r>
+        <w:t xml:space="preserve"> é geralmente </w:t>
+      </w:r>
+      <w:r>
+        <w:rPr>
+          <w:highlight w:val="yellow"/>
+        </w:rPr>
+        <w:t>mais indicada</w:t>
+      </w:r>
+      <w:r>
+        <w:t xml:space="preserve"> para problemas </w:t>
+      </w:r>
+      <w:r>
+        <w:rPr>
+          <w:highlight w:val="yellow"/>
+        </w:rPr>
+        <w:t>em que</w:t>
+      </w:r>
+      <w:r>
+        <w:t xml:space="preserve"> o número de instâncias de cada classe é </w:t>
+      </w:r>
+      <w:r>
+        <w:rPr>
+          <w:highlight w:val="yellow"/>
+        </w:rPr>
+        <w:t>discrepante</w:t>
+      </w:r>
+      <w:r>
+        <w:t>, permitindo obter melhores métricas de performance baseadas numa medida de erro calculada pela distância.</w:t>
+      </w:r>
+    </w:p>
+    <w:p>
+      <w:pPr>
+        <w:autoSpaceDE w:val="0"/>
+        <w:autoSpaceDN w:val="0"/>
+        <w:adjustRightInd w:val="0"/>
+        <w:spacing w:after="0" w:line="240" w:lineRule="auto"/>
+        <w:jc w:val="both"/>
+      </w:pPr>
+    </w:p>
+    <w:p>
+      <w:pPr>
+        <w:autoSpaceDE w:val="0"/>
+        <w:autoSpaceDN w:val="0"/>
+        <w:adjustRightInd w:val="0"/>
+        <w:spacing w:after="0" w:line="240" w:lineRule="auto"/>
+        <w:jc w:val="both"/>
+      </w:pPr>
+      <w:r>
+        <w:t xml:space="preserve">Para a partição do conjunto de dados, o grupo seguiu a abordagem típica de </w:t>
+      </w:r>
+      <w:r>
+        <w:rPr>
+          <w:highlight w:val="yellow"/>
+        </w:rPr>
+        <w:t>utilizar</w:t>
+      </w:r>
+      <w:r>
+        <w:t xml:space="preserve"> 2/3 para o conjunto de trein</w:t>
+      </w:r>
+      <w:r>
         <w:t>o</w:t>
       </w:r>
       <w:r>
-        <w:rPr>
-          <w:highlight w:val="yellow"/>
-        </w:rPr>
-        <w:t>, numa proporção aproximada de 40/60</w:t>
-      </w:r>
-      <w:r>
-        <w:t xml:space="preserve">. </w:t>
-      </w:r>
-      <w:r>
-        <w:rPr>
-          <w:highlight w:val="yellow"/>
-        </w:rPr>
-        <w:t>Assim</w:t>
-      </w:r>
-      <w:r>
-        <w:t xml:space="preserve">, o uso de técnicas de </w:t>
-      </w:r>
-      <w:proofErr w:type="spellStart"/>
-      <w:r>
-        <w:rPr>
-          <w:i/>
-          <w:iCs/>
-        </w:rPr>
-        <w:t>oversampling</w:t>
-      </w:r>
-      <w:proofErr w:type="spellEnd"/>
-      <w:r>
-        <w:t xml:space="preserve"> e </w:t>
-      </w:r>
-      <w:proofErr w:type="spellStart"/>
-      <w:r>
-        <w:rPr>
-          <w:i/>
-          <w:iCs/>
-        </w:rPr>
-        <w:t>undersampling</w:t>
-      </w:r>
-      <w:proofErr w:type="spellEnd"/>
-      <w:r>
-        <w:t xml:space="preserve"> pode ser aplicado sem prejudicar a performance do algoritmo </w:t>
-      </w:r>
-      <w:proofErr w:type="spellStart"/>
-      <w:r>
-        <w:rPr>
-          <w:i/>
-          <w:iCs/>
-        </w:rPr>
-        <w:t>Random</w:t>
-      </w:r>
-      <w:proofErr w:type="spellEnd"/>
-      <w:r>
-        <w:rPr>
-          <w:i/>
-          <w:iCs/>
-        </w:rPr>
-        <w:t xml:space="preserve"> </w:t>
-      </w:r>
-      <w:proofErr w:type="spellStart"/>
-      <w:r>
-        <w:rPr>
-          <w:i/>
-          <w:iCs/>
-        </w:rPr>
-        <w:t>Forest</w:t>
-      </w:r>
-      <w:proofErr w:type="spellEnd"/>
-      <w:r>
-        <w:t>.</w:t>
-      </w:r>
-    </w:p>
-    <w:p>
-      <w:pPr>
-        <w:autoSpaceDE w:val="0"/>
-        <w:autoSpaceDN w:val="0"/>
-        <w:adjustRightInd w:val="0"/>
-        <w:spacing w:after="0" w:line="240" w:lineRule="auto"/>
-        <w:jc w:val="both"/>
-      </w:pPr>
-    </w:p>
-    <w:p>
-      <w:pPr>
-        <w:autoSpaceDE w:val="0"/>
-        <w:autoSpaceDN w:val="0"/>
-        <w:adjustRightInd w:val="0"/>
-        <w:spacing w:after="0" w:line="240" w:lineRule="auto"/>
-        <w:jc w:val="both"/>
-      </w:pPr>
-      <w:r>
-        <w:t xml:space="preserve">Em contrapartida, na previsão do consumo energético, considerando </w:t>
-      </w:r>
-      <w:r>
-        <w:rPr>
-          <w:highlight w:val="yellow"/>
-        </w:rPr>
-        <w:t>o atributo das condições meteorológicas como classe, surge um novo problema</w:t>
-      </w:r>
-      <w:r>
-        <w:t xml:space="preserve">, onde </w:t>
-      </w:r>
-      <w:r>
-        <w:rPr>
-          <w:highlight w:val="yellow"/>
-        </w:rPr>
-        <w:t>algumas</w:t>
-      </w:r>
-      <w:r>
-        <w:t xml:space="preserve"> condições meteorológicas são muito mais frequentes </w:t>
-      </w:r>
-      <w:r>
-        <w:rPr>
-          <w:highlight w:val="yellow"/>
-        </w:rPr>
-        <w:t>do que</w:t>
-      </w:r>
-      <w:r>
-        <w:t xml:space="preserve"> outras. </w:t>
-      </w:r>
-      <w:r>
-        <w:rPr>
-          <w:highlight w:val="yellow"/>
-        </w:rPr>
-        <w:t>Nesse sentido</w:t>
-      </w:r>
-      <w:r>
-        <w:t xml:space="preserve">, uma solução a adotar </w:t>
-      </w:r>
-      <w:r>
-        <w:rPr>
-          <w:highlight w:val="yellow"/>
-        </w:rPr>
-        <w:t>seria</w:t>
-      </w:r>
-      <w:r>
-        <w:t xml:space="preserve"> comparar o desempenho entre um algoritmo </w:t>
-      </w:r>
-      <w:proofErr w:type="spellStart"/>
-      <w:r>
-        <w:t>regressor</w:t>
-      </w:r>
-      <w:proofErr w:type="spellEnd"/>
-      <w:r>
-        <w:t xml:space="preserve"> </w:t>
-      </w:r>
-      <w:proofErr w:type="spellStart"/>
-      <w:r>
-        <w:rPr>
-          <w:i/>
-          <w:iCs/>
-        </w:rPr>
-        <w:t>Random</w:t>
-      </w:r>
-      <w:proofErr w:type="spellEnd"/>
-      <w:r>
-        <w:rPr>
-          <w:i/>
-          <w:iCs/>
-        </w:rPr>
-        <w:t xml:space="preserve"> </w:t>
-      </w:r>
-      <w:proofErr w:type="spellStart"/>
-      <w:r>
-        <w:rPr>
-          <w:i/>
-          <w:iCs/>
-        </w:rPr>
-        <w:t>Forest</w:t>
-      </w:r>
-      <w:proofErr w:type="spellEnd"/>
-      <w:r>
-        <w:t xml:space="preserve"> </w:t>
-      </w:r>
-      <w:r>
-        <w:rPr>
-          <w:highlight w:val="yellow"/>
-        </w:rPr>
-        <w:t>e uma</w:t>
-      </w:r>
-      <w:r>
-        <w:t xml:space="preserve"> abordagem </w:t>
-      </w:r>
-      <w:proofErr w:type="spellStart"/>
-      <w:r>
-        <w:rPr>
-          <w:i/>
-          <w:iCs/>
-        </w:rPr>
-        <w:t>One-vs-All</w:t>
-      </w:r>
-      <w:proofErr w:type="spellEnd"/>
-      <w:r>
-        <w:t xml:space="preserve"> (ou </w:t>
-      </w:r>
-      <w:proofErr w:type="spellStart"/>
-      <w:r>
-        <w:rPr>
-          <w:i/>
-          <w:iCs/>
-        </w:rPr>
-        <w:t>One-vs-Rest</w:t>
-      </w:r>
-      <w:proofErr w:type="spellEnd"/>
-      <w:r>
-        <w:t xml:space="preserve">). A segunda </w:t>
-      </w:r>
-      <w:r>
-        <w:rPr>
-          <w:highlight w:val="yellow"/>
-        </w:rPr>
-        <w:t>opção</w:t>
-      </w:r>
-      <w:r>
-        <w:t xml:space="preserve"> é geralmente </w:t>
-      </w:r>
-      <w:r>
-        <w:rPr>
-          <w:highlight w:val="yellow"/>
-        </w:rPr>
-        <w:t>mais indicada</w:t>
-      </w:r>
-      <w:r>
-        <w:t xml:space="preserve"> para problemas </w:t>
-      </w:r>
-      <w:r>
-        <w:rPr>
-          <w:highlight w:val="yellow"/>
-        </w:rPr>
-        <w:t>em que</w:t>
-      </w:r>
-      <w:r>
-        <w:t xml:space="preserve"> o número de instâncias de cada classe é </w:t>
-      </w:r>
-      <w:r>
-        <w:rPr>
-          <w:highlight w:val="yellow"/>
-        </w:rPr>
-        <w:t>discrepante</w:t>
-      </w:r>
-      <w:r>
-        <w:t>, permitindo obter melhores métricas de performance baseadas numa medida de erro calculada pela distância.</w:t>
-      </w:r>
-    </w:p>
-    <w:p>
-      <w:pPr>
-        <w:autoSpaceDE w:val="0"/>
-        <w:autoSpaceDN w:val="0"/>
-        <w:adjustRightInd w:val="0"/>
-        <w:spacing w:after="0" w:line="240" w:lineRule="auto"/>
-        <w:jc w:val="both"/>
-      </w:pPr>
-    </w:p>
-    <w:p>
-      <w:pPr>
-        <w:autoSpaceDE w:val="0"/>
-        <w:autoSpaceDN w:val="0"/>
-        <w:adjustRightInd w:val="0"/>
-        <w:spacing w:after="0" w:line="240" w:lineRule="auto"/>
-        <w:jc w:val="both"/>
-      </w:pPr>
-      <w:r>
-        <w:t xml:space="preserve">Para a partição do conjunto de dados, o grupo seguiu a abordagem típica de </w:t>
-      </w:r>
-      <w:r>
-        <w:rPr>
-          <w:highlight w:val="yellow"/>
-        </w:rPr>
-        <w:t>utilizar</w:t>
-      </w:r>
-      <w:r>
-        <w:t xml:space="preserve"> 2/3 para o conjunto de trein</w:t>
-      </w:r>
-      <w:r>
-        <w:t>o</w:t>
-      </w:r>
-      <w:r>
         <w:t>, que será fornecido ao algoritmo de aprendizagem automática, e 1/3 para validação de resultados e avaliação das métricas de performance.</w:t>
       </w:r>
+    </w:p>
+    <w:p>
+      <w:pPr>
+        <w:autoSpaceDE w:val="0"/>
+        <w:autoSpaceDN w:val="0"/>
+        <w:adjustRightInd w:val="0"/>
+        <w:spacing w:after="0" w:line="240" w:lineRule="auto"/>
+        <w:jc w:val="both"/>
+      </w:pPr>
     </w:p>
     <w:p>
       <w:pPr>

</xml_diff>